<commit_message>
Added support for null values when generating draft SDO
</commit_message>
<xml_diff>
--- a/docker/docmosis/templates/SDO.docx
+++ b/docker/docmosis/templates/SDO.docx
@@ -18,23 +18,14 @@
           <w:noProof/>
         </w:rPr>
         <w:drawing>
-          <wp:anchor distT="0" distB="0" distL="114300" distR="114300" simplePos="0" relativeHeight="251659264" behindDoc="1" locked="0" layoutInCell="1" allowOverlap="1" wp14:anchorId="2D7D9E5D" wp14:editId="0ADFC7FE">
+          <wp:anchor distT="0" distB="0" distL="114300" distR="114300" simplePos="0" relativeHeight="251659264" behindDoc="1" locked="0" layoutInCell="1" allowOverlap="1" wp14:anchorId="2D7D9E5D" wp14:editId="3E840E09">
             <wp:simplePos x="0" y="0"/>
             <wp:positionH relativeFrom="column">
-              <wp:align>right</wp:align>
+              <wp:posOffset>5037455</wp:posOffset>
             </wp:positionH>
-            <mc:AlternateContent>
-              <mc:Choice Requires="wp14">
-                <wp:positionV relativeFrom="page">
-                  <wp14:pctPosVOffset>4000</wp14:pctPosVOffset>
-                </wp:positionV>
-              </mc:Choice>
-              <mc:Fallback>
-                <wp:positionV relativeFrom="page">
-                  <wp:posOffset>427355</wp:posOffset>
-                </wp:positionV>
-              </mc:Fallback>
-            </mc:AlternateContent>
+            <wp:positionV relativeFrom="page">
+              <wp:posOffset>427990</wp:posOffset>
+            </wp:positionV>
             <wp:extent cx="982800" cy="950400"/>
             <wp:effectExtent l="0" t="0" r="0" b="2540"/>
             <wp:wrapNone/>
@@ -154,6 +145,7 @@
         </w:rPr>
         <w:t>&lt;&lt;</w:t>
       </w:r>
+      <w:proofErr w:type="spellStart"/>
       <w:r>
         <w:rPr>
           <w:rFonts w:ascii="GDS Transport Website Light" w:eastAsia="Times New Roman" w:hAnsi="GDS Transport Website Light" w:cs="Arial"/>
@@ -181,6 +173,7 @@
         </w:rPr>
         <w:t>Number</w:t>
       </w:r>
+      <w:proofErr w:type="spellEnd"/>
       <w:r>
         <w:rPr>
           <w:rFonts w:ascii="GDS Transport Website Light" w:eastAsia="Times New Roman" w:hAnsi="GDS Transport Website Light" w:cs="Arial"/>
@@ -254,7 +247,21 @@
           <w:rFonts w:ascii="GDS Transport Website Light" w:eastAsia="Times New Roman" w:hAnsi="GDS Transport Website Light" w:cs="Arial"/>
           <w:color w:val="000000"/>
         </w:rPr>
-        <w:t>HHJ Malcolm Sharpe </w:t>
+        <w:t>HHJ Malcolm Sharpe</w:t>
+      </w:r>
+      <w:r>
+        <w:rPr>
+          <w:rFonts w:ascii="GDS Transport Website Light" w:eastAsia="Times New Roman" w:hAnsi="GDS Transport Website Light" w:cs="Arial"/>
+          <w:color w:val="000000"/>
+        </w:rPr>
+        <w:t xml:space="preserve"> and legal advisor Janice Evans</w:t>
+      </w:r>
+      <w:r>
+        <w:rPr>
+          <w:rFonts w:ascii="GDS Transport Website Light" w:eastAsia="Times New Roman" w:hAnsi="GDS Transport Website Light" w:cs="Arial"/>
+          <w:color w:val="000000"/>
+        </w:rPr>
+        <w:t> </w:t>
       </w:r>
     </w:p>
     <w:p>
@@ -292,7 +299,23 @@
           <w:rFonts w:ascii="GDS Transport Website Light" w:eastAsia="Times New Roman" w:hAnsi="GDS Transport Website Light" w:cs="Arial"/>
           <w:color w:val="000000"/>
         </w:rPr>
-        <w:t>This order was comes under The Children Act 1989. </w:t>
+        <w:t xml:space="preserve">This order was </w:t>
+      </w:r>
+      <w:proofErr w:type="gramStart"/>
+      <w:r>
+        <w:rPr>
+          <w:rFonts w:ascii="GDS Transport Website Light" w:eastAsia="Times New Roman" w:hAnsi="GDS Transport Website Light" w:cs="Arial"/>
+          <w:color w:val="000000"/>
+        </w:rPr>
+        <w:t>comes</w:t>
+      </w:r>
+      <w:proofErr w:type="gramEnd"/>
+      <w:r>
+        <w:rPr>
+          <w:rFonts w:ascii="GDS Transport Website Light" w:eastAsia="Times New Roman" w:hAnsi="GDS Transport Website Light" w:cs="Arial"/>
+          <w:color w:val="000000"/>
+        </w:rPr>
+        <w:t xml:space="preserve"> under The Children Act 1989. </w:t>
       </w:r>
     </w:p>
     <w:p>
@@ -425,6 +448,7 @@
               </w:rPr>
               <w:t>&lt;&lt;</w:t>
             </w:r>
+            <w:proofErr w:type="spellStart"/>
             <w:r>
               <w:rPr>
                 <w:rFonts w:ascii="GDS Transport Website Light" w:eastAsia="Times New Roman" w:hAnsi="GDS Transport Website Light" w:cs="Arial"/>
@@ -432,6 +456,7 @@
               </w:rPr>
               <w:t>hearingDate</w:t>
             </w:r>
+            <w:proofErr w:type="spellEnd"/>
             <w:r>
               <w:rPr>
                 <w:rFonts w:ascii="GDS Transport Website Light" w:eastAsia="Times New Roman" w:hAnsi="GDS Transport Website Light" w:cs="Arial"/>
@@ -510,6 +535,7 @@
               </w:rPr>
               <w:t>&lt;&lt;</w:t>
             </w:r>
+            <w:proofErr w:type="spellStart"/>
             <w:r>
               <w:rPr>
                 <w:rFonts w:ascii="GDS Transport Website Light" w:eastAsia="Times New Roman" w:hAnsi="GDS Transport Website Light" w:cs="Arial"/>
@@ -517,6 +543,7 @@
               </w:rPr>
               <w:t>hearingVenue</w:t>
             </w:r>
+            <w:proofErr w:type="spellEnd"/>
             <w:r>
               <w:rPr>
                 <w:rFonts w:ascii="GDS Transport Website Light" w:eastAsia="Times New Roman" w:hAnsi="GDS Transport Website Light" w:cs="Arial"/>
@@ -593,7 +620,23 @@
                 <w:rFonts w:ascii="GDS Transport Website Light" w:eastAsia="Times New Roman" w:hAnsi="GDS Transport Website Light" w:cs="Arial"/>
                 <w:color w:val="000000"/>
               </w:rPr>
-              <w:t xml:space="preserve">&lt;&lt;preHearingAttendance&gt;&gt; </w:t>
+              <w:t>&lt;&lt;</w:t>
+            </w:r>
+            <w:proofErr w:type="spellStart"/>
+            <w:r>
+              <w:rPr>
+                <w:rFonts w:ascii="GDS Transport Website Light" w:eastAsia="Times New Roman" w:hAnsi="GDS Transport Website Light" w:cs="Arial"/>
+                <w:color w:val="000000"/>
+              </w:rPr>
+              <w:t>preHearingAttendance</w:t>
+            </w:r>
+            <w:proofErr w:type="spellEnd"/>
+            <w:r>
+              <w:rPr>
+                <w:rFonts w:ascii="GDS Transport Website Light" w:eastAsia="Times New Roman" w:hAnsi="GDS Transport Website Light" w:cs="Arial"/>
+                <w:color w:val="000000"/>
+              </w:rPr>
+              <w:t xml:space="preserve">&gt;&gt; </w:t>
             </w:r>
           </w:p>
         </w:tc>
@@ -664,7 +707,23 @@
                 <w:rFonts w:ascii="GDS Transport Website Light" w:eastAsia="Times New Roman" w:hAnsi="GDS Transport Website Light" w:cs="Arial"/>
                 <w:color w:val="000000"/>
               </w:rPr>
-              <w:t>&lt;&lt;hearingTime&gt;&gt;</w:t>
+              <w:t>&lt;&lt;</w:t>
+            </w:r>
+            <w:proofErr w:type="spellStart"/>
+            <w:r>
+              <w:rPr>
+                <w:rFonts w:ascii="GDS Transport Website Light" w:eastAsia="Times New Roman" w:hAnsi="GDS Transport Website Light" w:cs="Arial"/>
+                <w:color w:val="000000"/>
+              </w:rPr>
+              <w:t>hearingTime</w:t>
+            </w:r>
+            <w:proofErr w:type="spellEnd"/>
+            <w:r>
+              <w:rPr>
+                <w:rFonts w:ascii="GDS Transport Website Light" w:eastAsia="Times New Roman" w:hAnsi="GDS Transport Website Light" w:cs="Arial"/>
+                <w:color w:val="000000"/>
+              </w:rPr>
+              <w:t>&gt;&gt;</w:t>
             </w:r>
           </w:p>
         </w:tc>
@@ -745,7 +804,15 @@
           <w:rFonts w:ascii="GDS Transport Website Light" w:eastAsia="Times New Roman" w:hAnsi="GDS Transport Website Light" w:cs="Arial"/>
           <w:color w:val="000000"/>
         </w:rPr>
-        <w:t>The 26</w:t>
+        <w:t xml:space="preserve">The </w:t>
+      </w:r>
+      <w:proofErr w:type="gramStart"/>
+      <w:r>
+        <w:rPr>
+          <w:rFonts w:ascii="GDS Transport Website Light" w:eastAsia="Times New Roman" w:hAnsi="GDS Transport Website Light" w:cs="Arial"/>
+          <w:color w:val="000000"/>
+        </w:rPr>
+        <w:t>26</w:t>
       </w:r>
       <w:r>
         <w:rPr>
@@ -759,14 +826,30 @@
           <w:rFonts w:ascii="GDS Transport Website Light" w:eastAsia="Times New Roman" w:hAnsi="GDS Transport Website Light" w:cs="Arial"/>
           <w:color w:val="000000"/>
         </w:rPr>
-        <w:t xml:space="preserve">week time limit runs out on </w:t>
-      </w:r>
-      <w:r>
-        <w:rPr>
-          <w:rFonts w:ascii="GDS Transport Website Light" w:eastAsia="Times New Roman" w:hAnsi="GDS Transport Website Light" w:cs="Arial"/>
-          <w:color w:val="000000"/>
-        </w:rPr>
-        <w:t>&lt;&lt;compl</w:t>
+        <w:t>week</w:t>
+      </w:r>
+      <w:proofErr w:type="gramEnd"/>
+      <w:r>
+        <w:rPr>
+          <w:rFonts w:ascii="GDS Transport Website Light" w:eastAsia="Times New Roman" w:hAnsi="GDS Transport Website Light" w:cs="Arial"/>
+          <w:color w:val="000000"/>
+        </w:rPr>
+        <w:t xml:space="preserve"> time limit runs out on </w:t>
+      </w:r>
+      <w:r>
+        <w:rPr>
+          <w:rFonts w:ascii="GDS Transport Website Light" w:eastAsia="Times New Roman" w:hAnsi="GDS Transport Website Light" w:cs="Arial"/>
+          <w:color w:val="000000"/>
+        </w:rPr>
+        <w:t>&lt;&lt;</w:t>
+      </w:r>
+      <w:proofErr w:type="spellStart"/>
+      <w:r>
+        <w:rPr>
+          <w:rFonts w:ascii="GDS Transport Website Light" w:eastAsia="Times New Roman" w:hAnsi="GDS Transport Website Light" w:cs="Arial"/>
+          <w:color w:val="000000"/>
+        </w:rPr>
+        <w:t>compl</w:t>
       </w:r>
       <w:r>
         <w:rPr>
@@ -782,8 +865,7 @@
         </w:rPr>
         <w:t>Deadline</w:t>
       </w:r>
-      <w:bookmarkStart w:id="0" w:name="_GoBack"/>
-      <w:bookmarkEnd w:id="0"/>
+      <w:proofErr w:type="spellEnd"/>
       <w:r>
         <w:rPr>
           <w:rFonts w:ascii="GDS Transport Website Light" w:eastAsia="Times New Roman" w:hAnsi="GDS Transport Website Light" w:cs="Arial"/>
@@ -828,82 +910,12 @@
           <w:rFonts w:ascii="GDS Transport Website Light" w:eastAsia="Times New Roman" w:hAnsi="GDS Transport Website Light" w:cs="Times New Roman"/>
         </w:rPr>
       </w:pPr>
-      <w:r>
-        <w:rPr>
-          <w:rFonts w:ascii="GDS Transport Website Light" w:eastAsia="Times New Roman" w:hAnsi="GDS Transport Website Light" w:cs="Arial"/>
-          <w:b/>
-          <w:bCs/>
-          <w:noProof/>
-          <w:color w:val="000000"/>
-        </w:rPr>
-        <w:drawing>
-          <wp:anchor distT="0" distB="0" distL="114300" distR="114300" simplePos="0" relativeHeight="251660288" behindDoc="0" locked="0" layoutInCell="1" allowOverlap="1" wp14:anchorId="22DF84A5" wp14:editId="5418C9E0">
-            <wp:simplePos x="0" y="0"/>
-            <wp:positionH relativeFrom="column">
-              <wp:posOffset>-266700</wp:posOffset>
-            </wp:positionH>
-            <wp:positionV relativeFrom="paragraph">
-              <wp:posOffset>201295</wp:posOffset>
-            </wp:positionV>
-            <wp:extent cx="495300" cy="495300"/>
-            <wp:effectExtent l="0" t="0" r="0" b="0"/>
-            <wp:wrapSquare wrapText="bothSides"/>
-            <wp:docPr id="3" name="Graphic 3"/>
-            <wp:cNvGraphicFramePr>
-              <a:graphicFrameLocks xmlns:a="http://schemas.openxmlformats.org/drawingml/2006/main" noChangeAspect="1"/>
-            </wp:cNvGraphicFramePr>
-            <a:graphic xmlns:a="http://schemas.openxmlformats.org/drawingml/2006/main">
-              <a:graphicData uri="http://schemas.openxmlformats.org/drawingml/2006/picture">
-                <pic:pic xmlns:pic="http://schemas.openxmlformats.org/drawingml/2006/picture">
-                  <pic:nvPicPr>
-                    <pic:cNvPr id="3" name="149692.svg"/>
-                    <pic:cNvPicPr/>
-                  </pic:nvPicPr>
-                  <pic:blipFill>
-                    <a:blip r:embed="rId8">
-                      <a:extLst>
-                        <a:ext uri="{28A0092B-C50C-407E-A947-70E740481C1C}">
-                          <a14:useLocalDpi xmlns:a14="http://schemas.microsoft.com/office/drawing/2010/main" val="0"/>
-                        </a:ext>
-                        <a:ext uri="{96DAC541-7B7A-43D3-8B79-37D633B846F1}">
-                          <asvg:svgBlip xmlns:asvg="http://schemas.microsoft.com/office/drawing/2016/SVG/main" r:embed="rId9"/>
-                        </a:ext>
-                      </a:extLst>
-                    </a:blip>
-                    <a:stretch>
-                      <a:fillRect/>
-                    </a:stretch>
-                  </pic:blipFill>
-                  <pic:spPr>
-                    <a:xfrm>
-                      <a:off x="0" y="0"/>
-                      <a:ext cx="495300" cy="495300"/>
-                    </a:xfrm>
-                    <a:prstGeom prst="rect">
-                      <a:avLst/>
-                    </a:prstGeom>
-                  </pic:spPr>
-                </pic:pic>
-              </a:graphicData>
-            </a:graphic>
-            <wp14:sizeRelH relativeFrom="page">
-              <wp14:pctWidth>0</wp14:pctWidth>
-            </wp14:sizeRelH>
-            <wp14:sizeRelV relativeFrom="page">
-              <wp14:pctHeight>0</wp14:pctHeight>
-            </wp14:sizeRelV>
-          </wp:anchor>
-        </w:drawing>
-      </w:r>
-    </w:p>
-    <w:p>
-      <w:pPr>
-        <w:ind w:left="720" w:right="-608"/>
-        <w:rPr>
-          <w:rFonts w:ascii="GDS Transport Website Light" w:eastAsia="Times New Roman" w:hAnsi="GDS Transport Website Light" w:cs="Arial"/>
-          <w:b/>
-          <w:bCs/>
-          <w:color w:val="000000"/>
+    </w:p>
+    <w:p>
+      <w:pPr>
+        <w:ind w:left="-567" w:right="-608"/>
+        <w:rPr>
+          <w:rFonts w:ascii="GDS Transport Website Light" w:eastAsia="Times New Roman" w:hAnsi="GDS Transport Website Light" w:cs="Times New Roman"/>
         </w:rPr>
       </w:pPr>
       <w:r>
@@ -1140,12 +1152,21 @@
               </w:rPr>
               <w:t>&lt;</w:t>
             </w:r>
+            <w:proofErr w:type="spellStart"/>
             <w:r>
               <w:rPr>
                 <w:rFonts w:ascii="GDS Transport Website Light" w:eastAsia="Times New Roman" w:hAnsi="GDS Transport Website Light" w:cs="Arial"/>
                 <w:color w:val="000000" w:themeColor="text1"/>
               </w:rPr>
-              <w:t>rr_children&gt;&gt;</w:t>
+              <w:t>rr_children</w:t>
+            </w:r>
+            <w:proofErr w:type="spellEnd"/>
+            <w:r>
+              <w:rPr>
+                <w:rFonts w:ascii="GDS Transport Website Light" w:eastAsia="Times New Roman" w:hAnsi="GDS Transport Website Light" w:cs="Arial"/>
+                <w:color w:val="000000" w:themeColor="text1"/>
+              </w:rPr>
+              <w:t>&gt;&gt;</w:t>
             </w:r>
           </w:p>
         </w:tc>
@@ -1329,7 +1350,23 @@
                 <w:rFonts w:ascii="GDS Transport Website Light" w:eastAsia="Times New Roman" w:hAnsi="GDS Transport Website Light" w:cs="Arial"/>
                 <w:color w:val="000000" w:themeColor="text1"/>
               </w:rPr>
-              <w:t>Born &lt;&lt;dateOfBirth&gt;&gt;</w:t>
+              <w:t>Born &lt;&lt;</w:t>
+            </w:r>
+            <w:proofErr w:type="spellStart"/>
+            <w:r>
+              <w:rPr>
+                <w:rFonts w:ascii="GDS Transport Website Light" w:eastAsia="Times New Roman" w:hAnsi="GDS Transport Website Light" w:cs="Arial"/>
+                <w:color w:val="000000" w:themeColor="text1"/>
+              </w:rPr>
+              <w:t>dateOfBirth</w:t>
+            </w:r>
+            <w:proofErr w:type="spellEnd"/>
+            <w:r>
+              <w:rPr>
+                <w:rFonts w:ascii="GDS Transport Website Light" w:eastAsia="Times New Roman" w:hAnsi="GDS Transport Website Light" w:cs="Arial"/>
+                <w:color w:val="000000" w:themeColor="text1"/>
+              </w:rPr>
+              <w:t>&gt;&gt;</w:t>
             </w:r>
           </w:p>
         </w:tc>
@@ -1363,7 +1400,23 @@
                 <w:rFonts w:ascii="GDS Transport Website Light" w:eastAsia="Times New Roman" w:hAnsi="GDS Transport Website Light" w:cs="Arial"/>
                 <w:color w:val="000000" w:themeColor="text1"/>
               </w:rPr>
-              <w:t>&lt;&lt;er_children&gt;&gt;</w:t>
+              <w:t>&lt;&lt;</w:t>
+            </w:r>
+            <w:proofErr w:type="spellStart"/>
+            <w:r>
+              <w:rPr>
+                <w:rFonts w:ascii="GDS Transport Website Light" w:eastAsia="Times New Roman" w:hAnsi="GDS Transport Website Light" w:cs="Arial"/>
+                <w:color w:val="000000" w:themeColor="text1"/>
+              </w:rPr>
+              <w:t>er_children</w:t>
+            </w:r>
+            <w:proofErr w:type="spellEnd"/>
+            <w:r>
+              <w:rPr>
+                <w:rFonts w:ascii="GDS Transport Website Light" w:eastAsia="Times New Roman" w:hAnsi="GDS Transport Website Light" w:cs="Arial"/>
+                <w:color w:val="000000" w:themeColor="text1"/>
+              </w:rPr>
+              <w:t>&gt;&gt;</w:t>
             </w:r>
           </w:p>
         </w:tc>
@@ -1447,7 +1500,6 @@
         <w:rPr>
           <w:rFonts w:ascii="GDS Transport Website Light" w:eastAsia="Times New Roman" w:hAnsi="GDS Transport Website Light" w:cs="Times New Roman"/>
         </w:rPr>
-        <w:lastRenderedPageBreak/>
         <w:tab/>
       </w:r>
     </w:p>
@@ -1604,13 +1656,15 @@
               </w:rPr>
               <w:t>&lt;&lt;</w:t>
             </w:r>
+            <w:proofErr w:type="spellStart"/>
             <w:r>
               <w:rPr>
                 <w:rFonts w:ascii="GDS Transport Website Light" w:eastAsia="Times New Roman" w:hAnsi="GDS Transport Website Light" w:cs="Arial"/>
                 <w:color w:val="000000"/>
               </w:rPr>
-              <w:t>courtName</w:t>
-            </w:r>
+              <w:t>applicantName</w:t>
+            </w:r>
+            <w:proofErr w:type="spellEnd"/>
             <w:r>
               <w:rPr>
                 <w:rFonts w:ascii="GDS Transport Website Light" w:eastAsia="Times New Roman" w:hAnsi="GDS Transport Website Light" w:cs="Arial"/>
@@ -1618,6 +1672,92 @@
               </w:rPr>
               <w:t>&gt;&gt;</w:t>
             </w:r>
+          </w:p>
+        </w:tc>
+      </w:tr>
+      <w:tr>
+        <w:trPr>
+          <w:trHeight w:val="510"/>
+        </w:trPr>
+        <w:tc>
+          <w:tcPr>
+            <w:tcW w:w="3799" w:type="dxa"/>
+            <w:tcBorders>
+              <w:top w:val="single" w:sz="12" w:space="0" w:color="000000"/>
+              <w:left w:val="single" w:sz="8" w:space="0" w:color="FFFFFF"/>
+              <w:bottom w:val="single" w:sz="12" w:space="0" w:color="000000"/>
+              <w:right w:val="single" w:sz="8" w:space="0" w:color="FFFFFF"/>
+            </w:tcBorders>
+            <w:tcMar>
+              <w:top w:w="100" w:type="dxa"/>
+              <w:left w:w="100" w:type="dxa"/>
+              <w:bottom w:w="100" w:type="dxa"/>
+              <w:right w:w="100" w:type="dxa"/>
+            </w:tcMar>
+          </w:tcPr>
+          <w:p>
+            <w:pPr>
+              <w:rPr>
+                <w:rFonts w:ascii="GDS Transport Website Light" w:eastAsia="Times New Roman" w:hAnsi="GDS Transport Website Light" w:cs="Arial"/>
+                <w:b/>
+                <w:bCs/>
+                <w:color w:val="000000"/>
+              </w:rPr>
+            </w:pPr>
+            <w:r>
+              <w:rPr>
+                <w:rFonts w:ascii="GDS Transport Website Light" w:eastAsia="Times New Roman" w:hAnsi="GDS Transport Website Light" w:cs="Arial"/>
+                <w:b/>
+                <w:bCs/>
+                <w:color w:val="000000"/>
+              </w:rPr>
+              <w:t>&lt;&lt;</w:t>
+            </w:r>
+            <w:proofErr w:type="spellStart"/>
+            <w:r>
+              <w:rPr>
+                <w:rFonts w:ascii="GDS Transport Website Light" w:eastAsia="Times New Roman" w:hAnsi="GDS Transport Website Light" w:cs="Arial"/>
+                <w:b/>
+                <w:bCs/>
+                <w:color w:val="000000"/>
+              </w:rPr>
+              <w:t>rr_respondents</w:t>
+            </w:r>
+            <w:proofErr w:type="spellEnd"/>
+            <w:r>
+              <w:rPr>
+                <w:rFonts w:ascii="GDS Transport Website Light" w:eastAsia="Times New Roman" w:hAnsi="GDS Transport Website Light" w:cs="Arial"/>
+                <w:b/>
+                <w:bCs/>
+                <w:color w:val="000000"/>
+              </w:rPr>
+              <w:t>&gt;&gt;</w:t>
+            </w:r>
+          </w:p>
+        </w:tc>
+        <w:tc>
+          <w:tcPr>
+            <w:tcW w:w="6408" w:type="dxa"/>
+            <w:tcBorders>
+              <w:top w:val="single" w:sz="12" w:space="0" w:color="000000"/>
+              <w:left w:val="single" w:sz="8" w:space="0" w:color="FFFFFF"/>
+              <w:bottom w:val="single" w:sz="12" w:space="0" w:color="000000"/>
+              <w:right w:val="single" w:sz="8" w:space="0" w:color="FFFFFF"/>
+            </w:tcBorders>
+            <w:tcMar>
+              <w:top w:w="100" w:type="dxa"/>
+              <w:left w:w="100" w:type="dxa"/>
+              <w:bottom w:w="100" w:type="dxa"/>
+              <w:right w:w="100" w:type="dxa"/>
+            </w:tcMar>
+          </w:tcPr>
+          <w:p>
+            <w:pPr>
+              <w:rPr>
+                <w:rFonts w:ascii="GDS Transport Website Light" w:eastAsia="Times New Roman" w:hAnsi="GDS Transport Website Light" w:cs="Arial"/>
+                <w:color w:val="000000"/>
+              </w:rPr>
+            </w:pPr>
           </w:p>
         </w:tc>
       </w:tr>
@@ -1655,7 +1795,36 @@
                 <w:bCs/>
                 <w:color w:val="000000"/>
               </w:rPr>
-              <w:t>First respondent</w:t>
+              <w:t>&lt;&lt;$</w:t>
+            </w:r>
+            <w:proofErr w:type="spellStart"/>
+            <w:r>
+              <w:rPr>
+                <w:rFonts w:ascii="GDS Transport Website Light" w:eastAsia="Times New Roman" w:hAnsi="GDS Transport Website Light" w:cs="Arial"/>
+                <w:b/>
+                <w:bCs/>
+                <w:color w:val="000000"/>
+              </w:rPr>
+              <w:t>num</w:t>
+            </w:r>
+            <w:proofErr w:type="spellEnd"/>
+            <w:r>
+              <w:rPr>
+                <w:rFonts w:ascii="GDS Transport Website Light" w:eastAsia="Times New Roman" w:hAnsi="GDS Transport Website Light" w:cs="Arial"/>
+                <w:b/>
+                <w:bCs/>
+                <w:color w:val="000000"/>
+              </w:rPr>
+              <w:t xml:space="preserve">&gt;&gt; </w:t>
+            </w:r>
+            <w:r>
+              <w:rPr>
+                <w:rFonts w:ascii="GDS Transport Website Light" w:eastAsia="Times New Roman" w:hAnsi="GDS Transport Website Light" w:cs="Arial"/>
+                <w:b/>
+                <w:bCs/>
+                <w:color w:val="000000"/>
+              </w:rPr>
+              <w:t>respondent</w:t>
             </w:r>
           </w:p>
         </w:tc>
@@ -1687,19 +1856,45 @@
                 <w:rFonts w:ascii="GDS Transport Website Light" w:eastAsia="Times New Roman" w:hAnsi="GDS Transport Website Light" w:cs="Arial"/>
                 <w:color w:val="000000"/>
               </w:rPr>
-              <w:t>Geraldine Young, mother</w:t>
+              <w:t>&lt;&lt;name&gt;&gt;</w:t>
             </w:r>
             <w:r>
               <w:rPr>
                 <w:rFonts w:ascii="GDS Transport Website Light" w:eastAsia="Times New Roman" w:hAnsi="GDS Transport Website Light" w:cs="Arial"/>
                 <w:color w:val="000000"/>
               </w:rPr>
-              <w:t xml:space="preserve"> AWAITING CLARIFICATION</w:t>
+              <w:t xml:space="preserve">, </w:t>
+            </w:r>
+            <w:r>
+              <w:rPr>
+                <w:rFonts w:ascii="GDS Transport Website Light" w:eastAsia="Times New Roman" w:hAnsi="GDS Transport Website Light" w:cs="Arial"/>
+                <w:color w:val="000000"/>
+              </w:rPr>
+              <w:t>&lt;&lt;</w:t>
+            </w:r>
+            <w:proofErr w:type="spellStart"/>
+            <w:r>
+              <w:rPr>
+                <w:rFonts w:ascii="GDS Transport Website Light" w:eastAsia="Times New Roman" w:hAnsi="GDS Transport Website Light" w:cs="Arial"/>
+                <w:color w:val="000000"/>
+              </w:rPr>
+              <w:t>relationshipToChild</w:t>
+            </w:r>
+            <w:proofErr w:type="spellEnd"/>
+            <w:r>
+              <w:rPr>
+                <w:rFonts w:ascii="GDS Transport Website Light" w:eastAsia="Times New Roman" w:hAnsi="GDS Transport Website Light" w:cs="Arial"/>
+                <w:color w:val="000000"/>
+              </w:rPr>
+              <w:t>&gt;&gt;</w:t>
             </w:r>
           </w:p>
         </w:tc>
       </w:tr>
       <w:tr>
+        <w:trPr>
+          <w:trHeight w:val="510"/>
+        </w:trPr>
         <w:tc>
           <w:tcPr>
             <w:tcW w:w="3799" w:type="dxa"/>
@@ -1715,23 +1910,16 @@
               <w:bottom w:w="100" w:type="dxa"/>
               <w:right w:w="100" w:type="dxa"/>
             </w:tcMar>
-            <w:hideMark/>
           </w:tcPr>
           <w:p>
             <w:pPr>
               <w:rPr>
-                <w:rFonts w:ascii="GDS Transport Website Light" w:eastAsia="Times New Roman" w:hAnsi="GDS Transport Website Light" w:cs="Times New Roman"/>
-              </w:rPr>
-            </w:pPr>
-            <w:r>
-              <w:rPr>
                 <w:rFonts w:ascii="GDS Transport Website Light" w:eastAsia="Times New Roman" w:hAnsi="GDS Transport Website Light" w:cs="Arial"/>
                 <w:b/>
                 <w:bCs/>
                 <w:color w:val="000000"/>
               </w:rPr>
-              <w:t xml:space="preserve">Second respondent </w:t>
-            </w:r>
+            </w:pPr>
             <w:r>
               <w:rPr>
                 <w:rFonts w:ascii="GDS Transport Website Light" w:eastAsia="Times New Roman" w:hAnsi="GDS Transport Website Light" w:cs="Arial"/>
@@ -1739,8 +1927,30 @@
                 <w:bCs/>
                 <w:color w:val="000000"/>
               </w:rPr>
-              <w:tab/>
-            </w:r>
+              <w:t>&lt;&lt;</w:t>
+            </w:r>
+            <w:proofErr w:type="spellStart"/>
+            <w:r>
+              <w:rPr>
+                <w:rFonts w:ascii="GDS Transport Website Light" w:eastAsia="Times New Roman" w:hAnsi="GDS Transport Website Light" w:cs="Arial"/>
+                <w:b/>
+                <w:bCs/>
+                <w:color w:val="000000"/>
+              </w:rPr>
+              <w:t>er_respondents</w:t>
+            </w:r>
+            <w:proofErr w:type="spellEnd"/>
+            <w:r>
+              <w:rPr>
+                <w:rFonts w:ascii="GDS Transport Website Light" w:eastAsia="Times New Roman" w:hAnsi="GDS Transport Website Light" w:cs="Arial"/>
+                <w:b/>
+                <w:bCs/>
+                <w:color w:val="000000"/>
+              </w:rPr>
+              <w:t>&gt;&gt;</w:t>
+            </w:r>
+            <w:bookmarkStart w:id="0" w:name="_GoBack"/>
+            <w:bookmarkEnd w:id="0"/>
           </w:p>
         </w:tc>
         <w:tc>
@@ -1758,28 +1968,14 @@
               <w:bottom w:w="100" w:type="dxa"/>
               <w:right w:w="100" w:type="dxa"/>
             </w:tcMar>
-            <w:hideMark/>
           </w:tcPr>
           <w:p>
             <w:pPr>
               <w:rPr>
-                <w:rFonts w:ascii="GDS Transport Website Light" w:eastAsia="Times New Roman" w:hAnsi="GDS Transport Website Light" w:cs="Times New Roman"/>
+                <w:rFonts w:ascii="GDS Transport Website Light" w:eastAsia="Times New Roman" w:hAnsi="GDS Transport Website Light" w:cs="Arial"/>
+                <w:color w:val="000000"/>
               </w:rPr>
             </w:pPr>
-            <w:r>
-              <w:rPr>
-                <w:rFonts w:ascii="GDS Transport Website Light" w:eastAsia="Times New Roman" w:hAnsi="GDS Transport Website Light" w:cs="Arial"/>
-                <w:color w:val="000000"/>
-              </w:rPr>
-              <w:t>Harold Young, father of Jim Young</w:t>
-            </w:r>
-            <w:r>
-              <w:rPr>
-                <w:rFonts w:ascii="GDS Transport Website Light" w:eastAsia="Times New Roman" w:hAnsi="GDS Transport Website Light" w:cs="Arial"/>
-                <w:color w:val="000000"/>
-              </w:rPr>
-              <w:t xml:space="preserve"> AWAITING CLARIFICATION (what if more respondents)</w:t>
-            </w:r>
           </w:p>
         </w:tc>
       </w:tr>
@@ -1839,7 +2035,37 @@
           <w:rFonts w:ascii="GDS Transport Website Light" w:eastAsia="Times New Roman" w:hAnsi="GDS Transport Website Light" w:cs="Arial"/>
           <w:color w:val="000000"/>
         </w:rPr>
-        <w:t>This case is allocated for case management to HHJ Andrew Berkley. They will oversee the case and make decisions at all hearings.</w:t>
+        <w:t>This case is allocated for case management to</w:t>
+      </w:r>
+      <w:r>
+        <w:rPr>
+          <w:rFonts w:ascii="GDS Transport Website Light" w:eastAsia="Times New Roman" w:hAnsi="GDS Transport Website Light" w:cs="Arial"/>
+          <w:color w:val="000000"/>
+        </w:rPr>
+        <w:t xml:space="preserve"> &lt;&lt;</w:t>
+      </w:r>
+      <w:proofErr w:type="spellStart"/>
+      <w:r>
+        <w:rPr>
+          <w:rFonts w:ascii="GDS Transport Website Light" w:eastAsia="Times New Roman" w:hAnsi="GDS Transport Website Light" w:cs="Arial"/>
+          <w:color w:val="000000"/>
+        </w:rPr>
+        <w:t>judgeName</w:t>
+      </w:r>
+      <w:proofErr w:type="spellEnd"/>
+      <w:r>
+        <w:rPr>
+          <w:rFonts w:ascii="GDS Transport Website Light" w:eastAsia="Times New Roman" w:hAnsi="GDS Transport Website Light" w:cs="Arial"/>
+          <w:color w:val="000000"/>
+        </w:rPr>
+        <w:t>&gt;&gt;</w:t>
+      </w:r>
+      <w:r>
+        <w:rPr>
+          <w:rFonts w:ascii="GDS Transport Website Light" w:eastAsia="Times New Roman" w:hAnsi="GDS Transport Website Light" w:cs="Arial"/>
+          <w:color w:val="000000"/>
+        </w:rPr>
+        <w:t>. They will oversee the case and make decisions at all hearings.</w:t>
       </w:r>
     </w:p>
     <w:p>
@@ -2188,6 +2414,7 @@
           <w:rFonts w:ascii="GDS Transport Website Light" w:eastAsia="Times New Roman" w:hAnsi="GDS Transport Website Light" w:cs="Arial"/>
           <w:color w:val="000000"/>
         </w:rPr>
+        <w:lastRenderedPageBreak/>
         <w:t>Anything disclosed in this case is confidential. It cannot be shown to any third party without the court’s permission.  </w:t>
       </w:r>
     </w:p>
@@ -2804,6 +3031,7 @@
           <w:rFonts w:ascii="GDS Transport Website Light" w:eastAsia="Times New Roman" w:hAnsi="GDS Transport Website Light" w:cs="Arial"/>
           <w:color w:val="000000"/>
         </w:rPr>
+        <w:lastRenderedPageBreak/>
         <w:t>It must comply with practice direction 27A from Family Procedure Rules 2010.</w:t>
       </w:r>
     </w:p>
@@ -2828,7 +3056,6 @@
           <w:bCs/>
           <w:color w:val="000000"/>
         </w:rPr>
-        <w:lastRenderedPageBreak/>
         <w:t>13. Send case summary to all parties by 11am, 17 June 2019</w:t>
       </w:r>
     </w:p>
@@ -3481,6 +3708,7 @@
           <w:rFonts w:ascii="GDS Transport Website Light" w:eastAsia="Times New Roman" w:hAnsi="GDS Transport Website Light" w:cs="Arial"/>
           <w:color w:val="000000"/>
         </w:rPr>
+        <w:lastRenderedPageBreak/>
         <w:t>If you object to the disclosure request, attend the case management hearing or write to the court to explain your objection.</w:t>
       </w:r>
     </w:p>
@@ -3665,7 +3893,14 @@
         <w:rPr>
           <w:rFonts w:ascii="GDS Transport Website Light" w:eastAsia="Times New Roman" w:hAnsi="GDS Transport Website Light" w:cs="Times New Roman"/>
         </w:rPr>
-        <w:t>&lt;&lt;rs_</w:t>
+        <w:t>&lt;&lt;</w:t>
+      </w:r>
+      <w:proofErr w:type="spellStart"/>
+      <w:r>
+        <w:rPr>
+          <w:rFonts w:ascii="GDS Transport Website Light" w:eastAsia="Times New Roman" w:hAnsi="GDS Transport Website Light" w:cs="Times New Roman"/>
+        </w:rPr>
+        <w:t>rs_</w:t>
       </w:r>
       <w:r>
         <w:rPr>
@@ -3673,6 +3908,7 @@
         </w:rPr>
         <w:t>directions</w:t>
       </w:r>
+      <w:proofErr w:type="spellEnd"/>
       <w:r>
         <w:rPr>
           <w:rFonts w:ascii="GDS Transport Website Light" w:eastAsia="Times New Roman" w:hAnsi="GDS Transport Website Light" w:cs="Times New Roman"/>
@@ -3752,7 +3988,14 @@
         <w:rPr>
           <w:rFonts w:ascii="GDS Transport Website Light" w:eastAsia="Times New Roman" w:hAnsi="GDS Transport Website Light" w:cs="Times New Roman"/>
         </w:rPr>
-        <w:t>&lt;&lt;es_</w:t>
+        <w:t>&lt;&lt;</w:t>
+      </w:r>
+      <w:proofErr w:type="spellStart"/>
+      <w:r>
+        <w:rPr>
+          <w:rFonts w:ascii="GDS Transport Website Light" w:eastAsia="Times New Roman" w:hAnsi="GDS Transport Website Light" w:cs="Times New Roman"/>
+        </w:rPr>
+        <w:t>es_</w:t>
       </w:r>
       <w:r>
         <w:rPr>
@@ -3760,6 +4003,7 @@
         </w:rPr>
         <w:t>directions</w:t>
       </w:r>
+      <w:proofErr w:type="spellEnd"/>
       <w:r>
         <w:rPr>
           <w:rFonts w:ascii="GDS Transport Website Light" w:eastAsia="Times New Roman" w:hAnsi="GDS Transport Website Light" w:cs="Times New Roman"/>
@@ -3784,8 +4028,8 @@
       </w:pPr>
     </w:p>
     <w:sectPr>
-      <w:footerReference w:type="even" r:id="rId10"/>
-      <w:footerReference w:type="default" r:id="rId11"/>
+      <w:footerReference w:type="even" r:id="rId8"/>
+      <w:footerReference w:type="default" r:id="rId9"/>
       <w:pgSz w:w="11900" w:h="16840"/>
       <w:pgMar w:top="851" w:right="1440" w:bottom="851" w:left="1440" w:header="720" w:footer="720" w:gutter="0"/>
       <w:pgNumType w:start="1"/>

</xml_diff>

<commit_message>
Template updates to support directions
</commit_message>
<xml_diff>
--- a/docker/docmosis/templates/SDO.docx
+++ b/docker/docmosis/templates/SDO.docx
@@ -242,24 +242,27 @@
       </w:pPr>
       <w:r>
         <w:rPr>
-          <w:rFonts w:ascii="GDS Transport Website Light" w:eastAsia="Times New Roman" w:hAnsi="GDS Transport Website Light" w:cs="Arial"/>
-          <w:color w:val="000000"/>
-        </w:rPr>
-        <w:t>HHJ Malcolm Sharpe</w:t>
-      </w:r>
-      <w:r>
-        <w:rPr>
-          <w:rFonts w:ascii="GDS Transport Website Light" w:eastAsia="Times New Roman" w:hAnsi="GDS Transport Website Light" w:cs="Arial"/>
-          <w:color w:val="000000"/>
-        </w:rPr>
-        <w:t xml:space="preserve"> and legal advisor Janice Evans</w:t>
-      </w:r>
-      <w:r>
-        <w:rPr>
-          <w:rFonts w:ascii="GDS Transport Website Light" w:eastAsia="Times New Roman" w:hAnsi="GDS Transport Website Light" w:cs="Arial"/>
-          <w:color w:val="000000"/>
-        </w:rPr>
-        <w:t> </w:t>
+          <w:rFonts w:ascii="GDS Transport Website Light" w:eastAsia="Times New Roman" w:hAnsi="GDS Transport Website Light" w:cs="Times New Roman"/>
+        </w:rPr>
+        <w:t xml:space="preserve">BLANK – </w:t>
+      </w:r>
+      <w:r>
+        <w:rPr>
+          <w:rFonts w:ascii="GDS Transport Website Light" w:eastAsia="Times New Roman" w:hAnsi="GDS Transport Website Light" w:cs="Times New Roman"/>
+        </w:rPr>
+        <w:t>p</w:t>
+      </w:r>
+      <w:r>
+        <w:rPr>
+          <w:rFonts w:ascii="GDS Transport Website Light" w:eastAsia="Times New Roman" w:hAnsi="GDS Transport Website Light" w:cs="Times New Roman"/>
+        </w:rPr>
+        <w:t>lease complete</w:t>
+      </w:r>
+      <w:r>
+        <w:rPr>
+          <w:rFonts w:ascii="GDS Transport Website Light" w:eastAsia="Times New Roman" w:hAnsi="GDS Transport Website Light" w:cs="Times New Roman"/>
+        </w:rPr>
+        <w:t xml:space="preserve"> and legal advisor BLANK – please complete</w:t>
       </w:r>
     </w:p>
     <w:p>
@@ -912,7 +915,7 @@
           <w:rFonts w:ascii="GDS Transport Website Light" w:eastAsia="Times New Roman" w:hAnsi="GDS Transport Website Light" w:cs="Arial"/>
           <w:color w:val="000000"/>
         </w:rPr>
-        <w:t xml:space="preserve">Let the case management judge know as soon as possible if you cannot comply with any of these directions and you need </w:t>
+        <w:t>Let the case management judge know as soon a</w:t>
       </w:r>
       <w:bookmarkStart w:id="0" w:name="_GoBack"/>
       <w:bookmarkEnd w:id="0"/>
@@ -921,7 +924,7 @@
           <w:rFonts w:ascii="GDS Transport Website Light" w:eastAsia="Times New Roman" w:hAnsi="GDS Transport Website Light" w:cs="Arial"/>
           <w:color w:val="000000"/>
         </w:rPr>
-        <w:t>to ask for an extension.</w:t>
+        <w:t>s possible if you cannot comply with any of these directions and you need to ask for an extension.</w:t>
       </w:r>
     </w:p>
     <w:p>
@@ -2161,16 +2164,15 @@
                 <w:color w:val="000000"/>
               </w:rPr>
             </w:pPr>
-          </w:p>
-          <w:p>
-            <w:pPr>
+            <w:r>
               <w:rPr>
                 <w:rFonts w:ascii="GDS Transport Website Light" w:eastAsia="Times New Roman" w:hAnsi="GDS Transport Website Light" w:cs="Arial"/>
                 <w:b/>
                 <w:bCs/>
                 <w:color w:val="000000"/>
               </w:rPr>
-            </w:pPr>
+              <w:t xml:space="preserve">Respondent </w:t>
+            </w:r>
             <w:r>
               <w:rPr>
                 <w:rFonts w:ascii="GDS Transport Website Light" w:eastAsia="Times New Roman" w:hAnsi="GDS Transport Website Light" w:cs="Arial"/>
@@ -2178,9 +2180,8 @@
                 <w:bCs/>
                 <w:color w:val="000000"/>
               </w:rPr>
-              <w:t>&lt;&lt;</w:t>
-            </w:r>
-            <w:proofErr w:type="spellStart"/>
+              <w:t>2</w:t>
+            </w:r>
             <w:r>
               <w:rPr>
                 <w:rFonts w:ascii="GDS Transport Website Light" w:eastAsia="Times New Roman" w:hAnsi="GDS Transport Website Light" w:cs="Arial"/>
@@ -2188,17 +2189,7 @@
                 <w:bCs/>
                 <w:color w:val="000000"/>
               </w:rPr>
-              <w:t>es_respondents</w:t>
-            </w:r>
-            <w:proofErr w:type="spellEnd"/>
-            <w:r>
-              <w:rPr>
-                <w:rFonts w:ascii="GDS Transport Website Light" w:eastAsia="Times New Roman" w:hAnsi="GDS Transport Website Light" w:cs="Arial"/>
-                <w:b/>
-                <w:bCs/>
-                <w:color w:val="000000"/>
-              </w:rPr>
-              <w:t>&gt;&gt;</w:t>
+              <w:t xml:space="preserve">                  </w:t>
             </w:r>
           </w:p>
         </w:tc>
@@ -2225,6 +2216,109 @@
                 <w:color w:val="000000"/>
               </w:rPr>
             </w:pPr>
+            <w:r>
+              <w:rPr>
+                <w:rFonts w:ascii="GDS Transport Website Light" w:eastAsia="Times New Roman" w:hAnsi="GDS Transport Website Light" w:cs="Arial"/>
+                <w:color w:val="000000"/>
+              </w:rPr>
+              <w:t>BLANK – please complete</w:t>
+            </w:r>
+          </w:p>
+        </w:tc>
+      </w:tr>
+      <w:tr>
+        <w:trPr>
+          <w:trHeight w:val="510"/>
+        </w:trPr>
+        <w:tc>
+          <w:tcPr>
+            <w:tcW w:w="3799" w:type="dxa"/>
+            <w:tcBorders>
+              <w:top w:val="single" w:sz="12" w:space="0" w:color="000000"/>
+              <w:left w:val="single" w:sz="8" w:space="0" w:color="FFFFFF"/>
+              <w:bottom w:val="single" w:sz="12" w:space="0" w:color="000000"/>
+              <w:right w:val="single" w:sz="8" w:space="0" w:color="FFFFFF"/>
+            </w:tcBorders>
+            <w:tcMar>
+              <w:top w:w="100" w:type="dxa"/>
+              <w:left w:w="100" w:type="dxa"/>
+              <w:bottom w:w="100" w:type="dxa"/>
+              <w:right w:w="100" w:type="dxa"/>
+            </w:tcMar>
+          </w:tcPr>
+          <w:p>
+            <w:pPr>
+              <w:rPr>
+                <w:rFonts w:ascii="GDS Transport Website Light" w:eastAsia="Times New Roman" w:hAnsi="GDS Transport Website Light" w:cs="Arial"/>
+                <w:b/>
+                <w:bCs/>
+                <w:color w:val="000000"/>
+              </w:rPr>
+            </w:pPr>
+          </w:p>
+          <w:p>
+            <w:pPr>
+              <w:rPr>
+                <w:rFonts w:ascii="GDS Transport Website Light" w:eastAsia="Times New Roman" w:hAnsi="GDS Transport Website Light" w:cs="Arial"/>
+                <w:b/>
+                <w:bCs/>
+                <w:color w:val="000000"/>
+              </w:rPr>
+            </w:pPr>
+            <w:r>
+              <w:rPr>
+                <w:rFonts w:ascii="GDS Transport Website Light" w:eastAsia="Times New Roman" w:hAnsi="GDS Transport Website Light" w:cs="Arial"/>
+                <w:b/>
+                <w:bCs/>
+                <w:color w:val="000000"/>
+              </w:rPr>
+              <w:t>&lt;&lt;</w:t>
+            </w:r>
+            <w:proofErr w:type="spellStart"/>
+            <w:r>
+              <w:rPr>
+                <w:rFonts w:ascii="GDS Transport Website Light" w:eastAsia="Times New Roman" w:hAnsi="GDS Transport Website Light" w:cs="Arial"/>
+                <w:b/>
+                <w:bCs/>
+                <w:color w:val="000000"/>
+              </w:rPr>
+              <w:t>es_respondents</w:t>
+            </w:r>
+            <w:proofErr w:type="spellEnd"/>
+            <w:r>
+              <w:rPr>
+                <w:rFonts w:ascii="GDS Transport Website Light" w:eastAsia="Times New Roman" w:hAnsi="GDS Transport Website Light" w:cs="Arial"/>
+                <w:b/>
+                <w:bCs/>
+                <w:color w:val="000000"/>
+              </w:rPr>
+              <w:t>&gt;&gt;</w:t>
+            </w:r>
+          </w:p>
+        </w:tc>
+        <w:tc>
+          <w:tcPr>
+            <w:tcW w:w="6408" w:type="dxa"/>
+            <w:tcBorders>
+              <w:top w:val="single" w:sz="12" w:space="0" w:color="000000"/>
+              <w:left w:val="single" w:sz="8" w:space="0" w:color="FFFFFF"/>
+              <w:bottom w:val="single" w:sz="12" w:space="0" w:color="000000"/>
+              <w:right w:val="single" w:sz="8" w:space="0" w:color="FFFFFF"/>
+            </w:tcBorders>
+            <w:tcMar>
+              <w:top w:w="100" w:type="dxa"/>
+              <w:left w:w="100" w:type="dxa"/>
+              <w:bottom w:w="100" w:type="dxa"/>
+              <w:right w:w="100" w:type="dxa"/>
+            </w:tcMar>
+          </w:tcPr>
+          <w:p>
+            <w:pPr>
+              <w:rPr>
+                <w:rFonts w:ascii="GDS Transport Website Light" w:eastAsia="Times New Roman" w:hAnsi="GDS Transport Website Light" w:cs="Arial"/>
+                <w:color w:val="000000"/>
+              </w:rPr>
+            </w:pPr>
           </w:p>
         </w:tc>
       </w:tr>
@@ -2292,23 +2386,14 @@
           <w:rFonts w:ascii="GDS Transport Website Light" w:eastAsia="Times New Roman" w:hAnsi="GDS Transport Website Light" w:cs="Arial"/>
           <w:color w:val="000000"/>
         </w:rPr>
-        <w:t xml:space="preserve"> &lt;&lt;</w:t>
-      </w:r>
-      <w:proofErr w:type="spellStart"/>
-      <w:r>
-        <w:rPr>
-          <w:rFonts w:ascii="GDS Transport Website Light" w:eastAsia="Times New Roman" w:hAnsi="GDS Transport Website Light" w:cs="Arial"/>
-          <w:color w:val="000000"/>
-        </w:rPr>
-        <w:t>judgeName</w:t>
-      </w:r>
-      <w:proofErr w:type="spellEnd"/>
-      <w:r>
-        <w:rPr>
-          <w:rFonts w:ascii="GDS Transport Website Light" w:eastAsia="Times New Roman" w:hAnsi="GDS Transport Website Light" w:cs="Arial"/>
-          <w:color w:val="000000"/>
-        </w:rPr>
-        <w:t>&gt;&gt;</w:t>
+        <w:t xml:space="preserve"> </w:t>
+      </w:r>
+      <w:r>
+        <w:rPr>
+          <w:rFonts w:ascii="GDS Transport Website Light" w:eastAsia="Times New Roman" w:hAnsi="GDS Transport Website Light" w:cs="Arial"/>
+          <w:color w:val="000000"/>
+        </w:rPr>
+        <w:t>BLANK – please complete</w:t>
       </w:r>
       <w:r>
         <w:rPr>
@@ -2441,32 +2526,21 @@
           <w:rFonts w:ascii="GDS Transport Website Light" w:eastAsia="Times New Roman" w:hAnsi="GDS Transport Website Light" w:cs="Arial"/>
           <w:color w:val="000000"/>
         </w:rPr>
-        <w:t>&lt;&lt;</w:t>
-      </w:r>
-      <w:proofErr w:type="spellStart"/>
-      <w:proofErr w:type="gramStart"/>
-      <w:r>
-        <w:rPr>
-          <w:rFonts w:ascii="GDS Transport Website Light" w:eastAsia="Times New Roman" w:hAnsi="GDS Transport Website Light" w:cs="Arial"/>
-          <w:color w:val="000000"/>
-        </w:rPr>
-        <w:t>value</w:t>
-      </w:r>
-      <w:r>
-        <w:rPr>
-          <w:rFonts w:ascii="GDS Transport Website Light" w:eastAsia="Times New Roman" w:hAnsi="GDS Transport Website Light" w:cs="Arial"/>
-          <w:color w:val="000000"/>
-        </w:rPr>
-        <w:t>.title</w:t>
-      </w:r>
-      <w:proofErr w:type="spellEnd"/>
-      <w:proofErr w:type="gramEnd"/>
-      <w:r>
-        <w:rPr>
-          <w:rFonts w:ascii="GDS Transport Website Light" w:eastAsia="Times New Roman" w:hAnsi="GDS Transport Website Light" w:cs="Arial"/>
-          <w:color w:val="000000"/>
-        </w:rPr>
-        <w:t>&gt;&gt;</w:t>
+        <w:t>&lt;</w:t>
+      </w:r>
+      <w:r>
+        <w:rPr>
+          <w:rFonts w:ascii="GDS Transport Website Light" w:eastAsia="Times New Roman" w:hAnsi="GDS Transport Website Light" w:cs="Arial"/>
+          <w:color w:val="000000"/>
+        </w:rPr>
+        <w:t>&lt;</w:t>
+      </w:r>
+      <w:r>
+        <w:rPr>
+          <w:rFonts w:ascii="GDS Transport Website Light" w:eastAsia="Times New Roman" w:hAnsi="GDS Transport Website Light" w:cs="Arial"/>
+          <w:color w:val="000000"/>
+        </w:rPr>
+        <w:t>title&gt;&gt;</w:t>
       </w:r>
     </w:p>
     <w:p>
@@ -2483,30 +2557,7 @@
           <w:color w:val="000000"/>
         </w:rPr>
         <w:br/>
-        <w:t>&lt;&lt;</w:t>
-      </w:r>
-      <w:proofErr w:type="spellStart"/>
-      <w:r>
-        <w:rPr>
-          <w:rFonts w:ascii="GDS Transport Website Light" w:eastAsia="Times New Roman" w:hAnsi="GDS Transport Website Light" w:cs="Arial"/>
-          <w:color w:val="000000"/>
-        </w:rPr>
-        <w:t>value.</w:t>
-      </w:r>
-      <w:r>
-        <w:rPr>
-          <w:rFonts w:ascii="GDS Transport Website Light" w:eastAsia="Times New Roman" w:hAnsi="GDS Transport Website Light" w:cs="Arial"/>
-          <w:color w:val="000000"/>
-        </w:rPr>
-        <w:t>text</w:t>
-      </w:r>
-      <w:proofErr w:type="spellEnd"/>
-      <w:r>
-        <w:rPr>
-          <w:rFonts w:ascii="GDS Transport Website Light" w:eastAsia="Times New Roman" w:hAnsi="GDS Transport Website Light" w:cs="Arial"/>
-          <w:color w:val="000000"/>
-        </w:rPr>
-        <w:t>&gt;&gt;</w:t>
+        <w:t>&lt;&lt;text&gt;&gt;</w:t>
       </w:r>
     </w:p>
     <w:p>
@@ -2723,25 +2774,7 @@
           <w:rFonts w:ascii="GDS Transport Website Light" w:eastAsia="Times New Roman" w:hAnsi="GDS Transport Website Light" w:cs="Arial"/>
           <w:color w:val="000000"/>
         </w:rPr>
-        <w:t>&lt;&lt;</w:t>
-      </w:r>
-      <w:proofErr w:type="spellStart"/>
-      <w:proofErr w:type="gramStart"/>
-      <w:r>
-        <w:rPr>
-          <w:rFonts w:ascii="GDS Transport Website Light" w:eastAsia="Times New Roman" w:hAnsi="GDS Transport Website Light" w:cs="Arial"/>
-          <w:color w:val="000000"/>
-        </w:rPr>
-        <w:t>value.title</w:t>
-      </w:r>
-      <w:proofErr w:type="spellEnd"/>
-      <w:proofErr w:type="gramEnd"/>
-      <w:r>
-        <w:rPr>
-          <w:rFonts w:ascii="GDS Transport Website Light" w:eastAsia="Times New Roman" w:hAnsi="GDS Transport Website Light" w:cs="Arial"/>
-          <w:color w:val="000000"/>
-        </w:rPr>
-        <w:t>&gt;&gt;</w:t>
+        <w:t>&lt;&lt;title&gt;&gt;</w:t>
       </w:r>
     </w:p>
     <w:p>
@@ -2758,23 +2791,7 @@
           <w:color w:val="000000"/>
         </w:rPr>
         <w:br/>
-        <w:t>&lt;&lt;</w:t>
-      </w:r>
-      <w:proofErr w:type="spellStart"/>
-      <w:r>
-        <w:rPr>
-          <w:rFonts w:ascii="GDS Transport Website Light" w:eastAsia="Times New Roman" w:hAnsi="GDS Transport Website Light" w:cs="Arial"/>
-          <w:color w:val="000000"/>
-        </w:rPr>
-        <w:t>value.text</w:t>
-      </w:r>
-      <w:proofErr w:type="spellEnd"/>
-      <w:r>
-        <w:rPr>
-          <w:rFonts w:ascii="GDS Transport Website Light" w:eastAsia="Times New Roman" w:hAnsi="GDS Transport Website Light" w:cs="Arial"/>
-          <w:color w:val="000000"/>
-        </w:rPr>
-        <w:t>&gt;&gt;</w:t>
+        <w:t>&lt;&lt;text&gt;&gt;</w:t>
       </w:r>
     </w:p>
     <w:p>
@@ -2907,6 +2924,7 @@
           <w:sz w:val="28"/>
           <w:szCs w:val="28"/>
         </w:rPr>
+        <w:lastRenderedPageBreak/>
         <w:t>For the parents or respondent</w:t>
       </w:r>
     </w:p>
@@ -2936,7 +2954,6 @@
           <w:rFonts w:ascii="GDS Transport Website Light" w:eastAsia="Times New Roman" w:hAnsi="GDS Transport Website Light" w:cs="Arial"/>
           <w:color w:val="000000"/>
         </w:rPr>
-        <w:lastRenderedPageBreak/>
         <w:t>&lt;&lt;</w:t>
       </w:r>
       <w:proofErr w:type="spellStart"/>
@@ -3008,25 +3025,7 @@
           <w:rFonts w:ascii="GDS Transport Website Light" w:eastAsia="Times New Roman" w:hAnsi="GDS Transport Website Light" w:cs="Arial"/>
           <w:color w:val="000000"/>
         </w:rPr>
-        <w:t>&lt;&lt;</w:t>
-      </w:r>
-      <w:proofErr w:type="spellStart"/>
-      <w:proofErr w:type="gramStart"/>
-      <w:r>
-        <w:rPr>
-          <w:rFonts w:ascii="GDS Transport Website Light" w:eastAsia="Times New Roman" w:hAnsi="GDS Transport Website Light" w:cs="Arial"/>
-          <w:color w:val="000000"/>
-        </w:rPr>
-        <w:t>value.title</w:t>
-      </w:r>
-      <w:proofErr w:type="spellEnd"/>
-      <w:proofErr w:type="gramEnd"/>
-      <w:r>
-        <w:rPr>
-          <w:rFonts w:ascii="GDS Transport Website Light" w:eastAsia="Times New Roman" w:hAnsi="GDS Transport Website Light" w:cs="Arial"/>
-          <w:color w:val="000000"/>
-        </w:rPr>
-        <w:t>&gt;&gt;</w:t>
+        <w:t>&lt;&lt;title&gt;&gt;</w:t>
       </w:r>
     </w:p>
     <w:p>
@@ -3043,23 +3042,7 @@
           <w:color w:val="000000"/>
         </w:rPr>
         <w:br/>
-        <w:t>&lt;&lt;</w:t>
-      </w:r>
-      <w:proofErr w:type="spellStart"/>
-      <w:r>
-        <w:rPr>
-          <w:rFonts w:ascii="GDS Transport Website Light" w:eastAsia="Times New Roman" w:hAnsi="GDS Transport Website Light" w:cs="Arial"/>
-          <w:color w:val="000000"/>
-        </w:rPr>
-        <w:t>value.text</w:t>
-      </w:r>
-      <w:proofErr w:type="spellEnd"/>
-      <w:r>
-        <w:rPr>
-          <w:rFonts w:ascii="GDS Transport Website Light" w:eastAsia="Times New Roman" w:hAnsi="GDS Transport Website Light" w:cs="Arial"/>
-          <w:color w:val="000000"/>
-        </w:rPr>
-        <w:t>&gt;&gt;</w:t>
+        <w:t>&lt;&lt;text&gt;&gt;</w:t>
       </w:r>
     </w:p>
     <w:p>
@@ -3283,25 +3266,7 @@
           <w:rFonts w:ascii="GDS Transport Website Light" w:eastAsia="Times New Roman" w:hAnsi="GDS Transport Website Light" w:cs="Arial"/>
           <w:color w:val="000000"/>
         </w:rPr>
-        <w:t>&lt;&lt;</w:t>
-      </w:r>
-      <w:proofErr w:type="spellStart"/>
-      <w:proofErr w:type="gramStart"/>
-      <w:r>
-        <w:rPr>
-          <w:rFonts w:ascii="GDS Transport Website Light" w:eastAsia="Times New Roman" w:hAnsi="GDS Transport Website Light" w:cs="Arial"/>
-          <w:color w:val="000000"/>
-        </w:rPr>
-        <w:t>value.title</w:t>
-      </w:r>
-      <w:proofErr w:type="spellEnd"/>
-      <w:proofErr w:type="gramEnd"/>
-      <w:r>
-        <w:rPr>
-          <w:rFonts w:ascii="GDS Transport Website Light" w:eastAsia="Times New Roman" w:hAnsi="GDS Transport Website Light" w:cs="Arial"/>
-          <w:color w:val="000000"/>
-        </w:rPr>
-        <w:t>&gt;&gt;</w:t>
+        <w:t>&lt;&lt;title&gt;&gt;</w:t>
       </w:r>
     </w:p>
     <w:p>
@@ -3318,23 +3283,7 @@
           <w:color w:val="000000"/>
         </w:rPr>
         <w:br/>
-        <w:t>&lt;&lt;</w:t>
-      </w:r>
-      <w:proofErr w:type="spellStart"/>
-      <w:r>
-        <w:rPr>
-          <w:rFonts w:ascii="GDS Transport Website Light" w:eastAsia="Times New Roman" w:hAnsi="GDS Transport Website Light" w:cs="Arial"/>
-          <w:color w:val="000000"/>
-        </w:rPr>
-        <w:t>value.text</w:t>
-      </w:r>
-      <w:proofErr w:type="spellEnd"/>
-      <w:r>
-        <w:rPr>
-          <w:rFonts w:ascii="GDS Transport Website Light" w:eastAsia="Times New Roman" w:hAnsi="GDS Transport Website Light" w:cs="Arial"/>
-          <w:color w:val="000000"/>
-        </w:rPr>
-        <w:t>&gt;&gt;</w:t>
+        <w:t>&lt;&lt;text&gt;&gt;</w:t>
       </w:r>
     </w:p>
     <w:p>
@@ -3567,25 +3516,7 @@
           <w:rFonts w:ascii="GDS Transport Website Light" w:eastAsia="Times New Roman" w:hAnsi="GDS Transport Website Light" w:cs="Arial"/>
           <w:color w:val="000000"/>
         </w:rPr>
-        <w:t>&lt;&lt;</w:t>
-      </w:r>
-      <w:proofErr w:type="spellStart"/>
-      <w:proofErr w:type="gramStart"/>
-      <w:r>
-        <w:rPr>
-          <w:rFonts w:ascii="GDS Transport Website Light" w:eastAsia="Times New Roman" w:hAnsi="GDS Transport Website Light" w:cs="Arial"/>
-          <w:color w:val="000000"/>
-        </w:rPr>
-        <w:t>value.title</w:t>
-      </w:r>
-      <w:proofErr w:type="spellEnd"/>
-      <w:proofErr w:type="gramEnd"/>
-      <w:r>
-        <w:rPr>
-          <w:rFonts w:ascii="GDS Transport Website Light" w:eastAsia="Times New Roman" w:hAnsi="GDS Transport Website Light" w:cs="Arial"/>
-          <w:color w:val="000000"/>
-        </w:rPr>
-        <w:t>&gt;&gt;</w:t>
+        <w:t>&lt;&lt;title&gt;&gt;</w:t>
       </w:r>
     </w:p>
     <w:p>
@@ -3602,23 +3533,7 @@
           <w:color w:val="000000"/>
         </w:rPr>
         <w:br/>
-        <w:t>&lt;&lt;</w:t>
-      </w:r>
-      <w:proofErr w:type="spellStart"/>
-      <w:r>
-        <w:rPr>
-          <w:rFonts w:ascii="GDS Transport Website Light" w:eastAsia="Times New Roman" w:hAnsi="GDS Transport Website Light" w:cs="Arial"/>
-          <w:color w:val="000000"/>
-        </w:rPr>
-        <w:t>value.text</w:t>
-      </w:r>
-      <w:proofErr w:type="spellEnd"/>
-      <w:r>
-        <w:rPr>
-          <w:rFonts w:ascii="GDS Transport Website Light" w:eastAsia="Times New Roman" w:hAnsi="GDS Transport Website Light" w:cs="Arial"/>
-          <w:color w:val="000000"/>
-        </w:rPr>
-        <w:t>&gt;&gt;</w:t>
+        <w:t>&lt;&lt;text&gt;&gt;</w:t>
       </w:r>
     </w:p>
     <w:p>
@@ -3851,39 +3766,7 @@
           <w:rFonts w:ascii="GDS Transport Website Light" w:eastAsia="Times New Roman" w:hAnsi="GDS Transport Website Light" w:cs="Arial"/>
           <w:color w:val="000000"/>
         </w:rPr>
-        <w:t>&lt;&lt;</w:t>
-      </w:r>
-      <w:proofErr w:type="spellStart"/>
-      <w:proofErr w:type="gramStart"/>
-      <w:r>
-        <w:rPr>
-          <w:rFonts w:ascii="GDS Transport Website Light" w:eastAsia="Times New Roman" w:hAnsi="GDS Transport Website Light" w:cs="Arial"/>
-          <w:color w:val="000000"/>
-        </w:rPr>
-        <w:t>val</w:t>
-      </w:r>
-      <w:r>
-        <w:rPr>
-          <w:rFonts w:ascii="GDS Transport Website Light" w:eastAsia="Times New Roman" w:hAnsi="GDS Transport Website Light" w:cs="Arial"/>
-          <w:color w:val="000000"/>
-        </w:rPr>
-        <w:t>u</w:t>
-      </w:r>
-      <w:r>
-        <w:rPr>
-          <w:rFonts w:ascii="GDS Transport Website Light" w:eastAsia="Times New Roman" w:hAnsi="GDS Transport Website Light" w:cs="Arial"/>
-          <w:color w:val="000000"/>
-        </w:rPr>
-        <w:t>e.title</w:t>
-      </w:r>
-      <w:proofErr w:type="spellEnd"/>
-      <w:proofErr w:type="gramEnd"/>
-      <w:r>
-        <w:rPr>
-          <w:rFonts w:ascii="GDS Transport Website Light" w:eastAsia="Times New Roman" w:hAnsi="GDS Transport Website Light" w:cs="Arial"/>
-          <w:color w:val="000000"/>
-        </w:rPr>
-        <w:t>&gt;&gt;</w:t>
+        <w:t>&lt;&lt;title&gt;&gt;</w:t>
       </w:r>
     </w:p>
     <w:p>
@@ -3900,23 +3783,7 @@
           <w:color w:val="000000"/>
         </w:rPr>
         <w:br/>
-        <w:t>&lt;&lt;</w:t>
-      </w:r>
-      <w:proofErr w:type="spellStart"/>
-      <w:r>
-        <w:rPr>
-          <w:rFonts w:ascii="GDS Transport Website Light" w:eastAsia="Times New Roman" w:hAnsi="GDS Transport Website Light" w:cs="Arial"/>
-          <w:color w:val="000000"/>
-        </w:rPr>
-        <w:t>value.text</w:t>
-      </w:r>
-      <w:proofErr w:type="spellEnd"/>
-      <w:r>
-        <w:rPr>
-          <w:rFonts w:ascii="GDS Transport Website Light" w:eastAsia="Times New Roman" w:hAnsi="GDS Transport Website Light" w:cs="Arial"/>
-          <w:color w:val="000000"/>
-        </w:rPr>
-        <w:t>&gt;&gt;</w:t>
+        <w:t>&lt;&lt;text&gt;&gt;</w:t>
       </w:r>
     </w:p>
     <w:p>

</xml_diff>